<commit_message>
Khoa: Adding comments on Game summary
</commit_message>
<xml_diff>
--- a/Game Instruction.docx
+++ b/Game Instruction.docx
@@ -59,7 +59,41 @@
           <w:sz w:val="28"/>
           <w:szCs w:val="28"/>
         </w:rPr>
-        <w:t xml:space="preserve">This document provides detailed instructions on how to play the hydrobot adventure game. </w:t>
+        <w:t xml:space="preserve">This document provides detailed instructions on how to play the </w:t>
+      </w:r>
+      <w:commentRangeStart w:id="0"/>
+      <w:proofErr w:type="spellStart"/>
+      <w:r>
+        <w:rPr>
+          <w:rFonts w:ascii="Arial" w:hAnsi="Arial" w:cs="Arial"/>
+          <w:sz w:val="28"/>
+          <w:szCs w:val="28"/>
+        </w:rPr>
+        <w:t>hydrobot</w:t>
+      </w:r>
+      <w:proofErr w:type="spellEnd"/>
+      <w:r>
+        <w:rPr>
+          <w:rFonts w:ascii="Arial" w:hAnsi="Arial" w:cs="Arial"/>
+          <w:sz w:val="28"/>
+          <w:szCs w:val="28"/>
+        </w:rPr>
+        <w:t xml:space="preserve"> adventure </w:t>
+      </w:r>
+      <w:commentRangeEnd w:id="0"/>
+      <w:r>
+        <w:rPr>
+          <w:rStyle w:val="CommentReference"/>
+        </w:rPr>
+        <w:commentReference w:id="0"/>
+      </w:r>
+      <w:r>
+        <w:rPr>
+          <w:rFonts w:ascii="Arial" w:hAnsi="Arial" w:cs="Arial"/>
+          <w:sz w:val="28"/>
+          <w:szCs w:val="28"/>
+        </w:rPr>
+        <w:t xml:space="preserve">game. </w:t>
       </w:r>
     </w:p>
     <w:p>
@@ -176,8 +210,18 @@
           <w:sz w:val="28"/>
           <w:szCs w:val="28"/>
         </w:rPr>
-        <w:t>, the hydrobot</w:t>
-      </w:r>
+        <w:t xml:space="preserve">, the </w:t>
+      </w:r>
+      <w:proofErr w:type="spellStart"/>
+      <w:r>
+        <w:rPr>
+          <w:rFonts w:ascii="Arial" w:hAnsi="Arial" w:cs="Arial"/>
+          <w:sz w:val="28"/>
+          <w:szCs w:val="28"/>
+        </w:rPr>
+        <w:t>hydrobot</w:t>
+      </w:r>
+      <w:proofErr w:type="spellEnd"/>
       <w:r>
         <w:rPr>
           <w:rFonts w:ascii="Arial" w:hAnsi="Arial" w:cs="Arial"/>
@@ -277,7 +321,25 @@
           <w:sz w:val="28"/>
           <w:szCs w:val="28"/>
         </w:rPr>
-        <w:t>Position the hydrobot on top on the trash, and p</w:t>
+        <w:t xml:space="preserve">Position the </w:t>
+      </w:r>
+      <w:proofErr w:type="spellStart"/>
+      <w:r>
+        <w:rPr>
+          <w:rFonts w:ascii="Arial" w:hAnsi="Arial" w:cs="Arial"/>
+          <w:sz w:val="28"/>
+          <w:szCs w:val="28"/>
+        </w:rPr>
+        <w:t>hydrobot</w:t>
+      </w:r>
+      <w:proofErr w:type="spellEnd"/>
+      <w:r>
+        <w:rPr>
+          <w:rFonts w:ascii="Arial" w:hAnsi="Arial" w:cs="Arial"/>
+          <w:sz w:val="28"/>
+          <w:szCs w:val="28"/>
+        </w:rPr>
+        <w:t xml:space="preserve"> on top on the trash, and p</w:t>
       </w:r>
       <w:r>
         <w:rPr>
@@ -380,13 +442,23 @@
           <w:szCs w:val="28"/>
         </w:rPr>
       </w:pPr>
-      <w:r>
-        <w:rPr>
-          <w:rFonts w:ascii="Arial" w:hAnsi="Arial" w:cs="Arial"/>
-          <w:sz w:val="28"/>
-          <w:szCs w:val="28"/>
-        </w:rPr>
-        <w:t xml:space="preserve">Press ‘x’ to drop a seed. You will </w:t>
+      <w:proofErr w:type="gramStart"/>
+      <w:r>
+        <w:rPr>
+          <w:rFonts w:ascii="Arial" w:hAnsi="Arial" w:cs="Arial"/>
+          <w:sz w:val="28"/>
+          <w:szCs w:val="28"/>
+        </w:rPr>
+        <w:t>Press ‘x’ to drop a seed.</w:t>
+      </w:r>
+      <w:proofErr w:type="gramEnd"/>
+      <w:r>
+        <w:rPr>
+          <w:rFonts w:ascii="Arial" w:hAnsi="Arial" w:cs="Arial"/>
+          <w:sz w:val="28"/>
+          <w:szCs w:val="28"/>
+        </w:rPr>
+        <w:t xml:space="preserve"> You will </w:t>
       </w:r>
       <w:r>
         <w:rPr>
@@ -575,7 +647,25 @@
           <w:sz w:val="28"/>
           <w:szCs w:val="28"/>
         </w:rPr>
-        <w:t>Position the hydrobot on top of</w:t>
+        <w:t xml:space="preserve">Position the </w:t>
+      </w:r>
+      <w:proofErr w:type="spellStart"/>
+      <w:r>
+        <w:rPr>
+          <w:rFonts w:ascii="Arial" w:hAnsi="Arial" w:cs="Arial"/>
+          <w:sz w:val="28"/>
+          <w:szCs w:val="28"/>
+        </w:rPr>
+        <w:t>hydrobot</w:t>
+      </w:r>
+      <w:proofErr w:type="spellEnd"/>
+      <w:r>
+        <w:rPr>
+          <w:rFonts w:ascii="Arial" w:hAnsi="Arial" w:cs="Arial"/>
+          <w:sz w:val="28"/>
+          <w:szCs w:val="28"/>
+        </w:rPr>
+        <w:t xml:space="preserve"> on top of</w:t>
       </w:r>
       <w:r>
         <w:rPr>
@@ -748,7 +838,25 @@
           <w:sz w:val="28"/>
           <w:szCs w:val="28"/>
         </w:rPr>
-        <w:t>The animal’s health can be seen on a health-bar on top of the screen, when the cursor is on it. Since the hydrobot can understand fish language, you will see some text below the health-bar.</w:t>
+        <w:t xml:space="preserve">The animal’s health can be seen on a health-bar on top of the screen, when the cursor is on it. Since the </w:t>
+      </w:r>
+      <w:proofErr w:type="spellStart"/>
+      <w:r>
+        <w:rPr>
+          <w:rFonts w:ascii="Arial" w:hAnsi="Arial" w:cs="Arial"/>
+          <w:sz w:val="28"/>
+          <w:szCs w:val="28"/>
+        </w:rPr>
+        <w:t>hydrobot</w:t>
+      </w:r>
+      <w:proofErr w:type="spellEnd"/>
+      <w:r>
+        <w:rPr>
+          <w:rFonts w:ascii="Arial" w:hAnsi="Arial" w:cs="Arial"/>
+          <w:sz w:val="28"/>
+          <w:szCs w:val="28"/>
+        </w:rPr>
+        <w:t xml:space="preserve"> can understand fish language, you will see some text below the health-bar.</w:t>
       </w:r>
       <w:r>
         <w:rPr>
@@ -1258,7 +1366,43 @@
           <w:sz w:val="28"/>
           <w:szCs w:val="28"/>
         </w:rPr>
-        <w:t>Position the hydrobot on top of a shipwreck and double click the mouse. The screen will change and you will find the hydrobot inside a narrow dingy shipwreck.</w:t>
+        <w:t xml:space="preserve">Position the </w:t>
+      </w:r>
+      <w:proofErr w:type="spellStart"/>
+      <w:r>
+        <w:rPr>
+          <w:rFonts w:ascii="Arial" w:hAnsi="Arial" w:cs="Arial"/>
+          <w:sz w:val="28"/>
+          <w:szCs w:val="28"/>
+        </w:rPr>
+        <w:t>hydrobot</w:t>
+      </w:r>
+      <w:proofErr w:type="spellEnd"/>
+      <w:r>
+        <w:rPr>
+          <w:rFonts w:ascii="Arial" w:hAnsi="Arial" w:cs="Arial"/>
+          <w:sz w:val="28"/>
+          <w:szCs w:val="28"/>
+        </w:rPr>
+        <w:t xml:space="preserve"> on top of a shipwreck and double click the mouse. The screen will change and you will find the </w:t>
+      </w:r>
+      <w:proofErr w:type="spellStart"/>
+      <w:r>
+        <w:rPr>
+          <w:rFonts w:ascii="Arial" w:hAnsi="Arial" w:cs="Arial"/>
+          <w:sz w:val="28"/>
+          <w:szCs w:val="28"/>
+        </w:rPr>
+        <w:t>hydrobot</w:t>
+      </w:r>
+      <w:proofErr w:type="spellEnd"/>
+      <w:r>
+        <w:rPr>
+          <w:rFonts w:ascii="Arial" w:hAnsi="Arial" w:cs="Arial"/>
+          <w:sz w:val="28"/>
+          <w:szCs w:val="28"/>
+        </w:rPr>
+        <w:t xml:space="preserve"> inside a narrow dingy shipwreck.</w:t>
       </w:r>
     </w:p>
     <w:p>
@@ -1320,7 +1464,43 @@
           <w:sz w:val="28"/>
           <w:szCs w:val="28"/>
         </w:rPr>
-        <w:t>Position the hydrobot on top of a treasure chest and double click to open it. If the chest contains an old painting, the painting will be displayed. If it contains a relic, the skill associated with the relic will be added to the hydrobot’s skill set. Pressing ‘</w:t>
+        <w:t xml:space="preserve">Position the </w:t>
+      </w:r>
+      <w:proofErr w:type="spellStart"/>
+      <w:r>
+        <w:rPr>
+          <w:rFonts w:ascii="Arial" w:hAnsi="Arial" w:cs="Arial"/>
+          <w:sz w:val="28"/>
+          <w:szCs w:val="28"/>
+        </w:rPr>
+        <w:t>hydrobot</w:t>
+      </w:r>
+      <w:proofErr w:type="spellEnd"/>
+      <w:r>
+        <w:rPr>
+          <w:rFonts w:ascii="Arial" w:hAnsi="Arial" w:cs="Arial"/>
+          <w:sz w:val="28"/>
+          <w:szCs w:val="28"/>
+        </w:rPr>
+        <w:t xml:space="preserve"> on top of a treasure chest and double click to open it. If the chest contains an old painting, the painting will be displayed. If it contains a relic, the skill associated with the relic will be added to the </w:t>
+      </w:r>
+      <w:proofErr w:type="spellStart"/>
+      <w:r>
+        <w:rPr>
+          <w:rFonts w:ascii="Arial" w:hAnsi="Arial" w:cs="Arial"/>
+          <w:sz w:val="28"/>
+          <w:szCs w:val="28"/>
+        </w:rPr>
+        <w:t>hydrobot’s</w:t>
+      </w:r>
+      <w:proofErr w:type="spellEnd"/>
+      <w:r>
+        <w:rPr>
+          <w:rFonts w:ascii="Arial" w:hAnsi="Arial" w:cs="Arial"/>
+          <w:sz w:val="28"/>
+          <w:szCs w:val="28"/>
+        </w:rPr>
+        <w:t xml:space="preserve"> skill set. Pressing ‘</w:t>
       </w:r>
       <w:r>
         <w:rPr>
@@ -1551,7 +1731,25 @@
           <w:sz w:val="28"/>
           <w:szCs w:val="28"/>
         </w:rPr>
-        <w:t xml:space="preserve"> Every skill usage reduces the hydrobot’s health.</w:t>
+        <w:t xml:space="preserve"> Every skill usage reduces the </w:t>
+      </w:r>
+      <w:proofErr w:type="spellStart"/>
+      <w:r>
+        <w:rPr>
+          <w:rFonts w:ascii="Arial" w:hAnsi="Arial" w:cs="Arial"/>
+          <w:sz w:val="28"/>
+          <w:szCs w:val="28"/>
+        </w:rPr>
+        <w:t>hydrobot’s</w:t>
+      </w:r>
+      <w:proofErr w:type="spellEnd"/>
+      <w:r>
+        <w:rPr>
+          <w:rFonts w:ascii="Arial" w:hAnsi="Arial" w:cs="Arial"/>
+          <w:sz w:val="28"/>
+          <w:szCs w:val="28"/>
+        </w:rPr>
+        <w:t xml:space="preserve"> health.</w:t>
       </w:r>
       <w:r>
         <w:rPr>
@@ -1613,7 +1811,31 @@
           <w:sz w:val="28"/>
           <w:szCs w:val="28"/>
         </w:rPr>
-        <w:t xml:space="preserve">Right click the mouse to dart towards the cursor. All enemies </w:t>
+        <w:t xml:space="preserve">Right click the mouse to </w:t>
+      </w:r>
+      <w:commentRangeStart w:id="1"/>
+      <w:r>
+        <w:rPr>
+          <w:rFonts w:ascii="Arial" w:hAnsi="Arial" w:cs="Arial"/>
+          <w:sz w:val="28"/>
+          <w:szCs w:val="28"/>
+        </w:rPr>
+        <w:t xml:space="preserve">dart </w:t>
+      </w:r>
+      <w:commentRangeEnd w:id="1"/>
+      <w:r>
+        <w:rPr>
+          <w:rStyle w:val="CommentReference"/>
+        </w:rPr>
+        <w:commentReference w:id="1"/>
+      </w:r>
+      <w:r>
+        <w:rPr>
+          <w:rFonts w:ascii="Arial" w:hAnsi="Arial" w:cs="Arial"/>
+          <w:sz w:val="28"/>
+          <w:szCs w:val="28"/>
+        </w:rPr>
+        <w:t xml:space="preserve">towards the cursor. All enemies </w:t>
       </w:r>
       <w:r>
         <w:rPr>
@@ -1661,7 +1883,25 @@
           <w:sz w:val="28"/>
           <w:szCs w:val="28"/>
         </w:rPr>
-        <w:t xml:space="preserve"> The strength of the sandal is dependent on the speed of the hydrobot.</w:t>
+        <w:t xml:space="preserve"> The strength of the sandal is dependent on the speed of the </w:t>
+      </w:r>
+      <w:proofErr w:type="spellStart"/>
+      <w:r>
+        <w:rPr>
+          <w:rFonts w:ascii="Arial" w:hAnsi="Arial" w:cs="Arial"/>
+          <w:sz w:val="28"/>
+          <w:szCs w:val="28"/>
+        </w:rPr>
+        <w:t>hydrobot</w:t>
+      </w:r>
+      <w:proofErr w:type="spellEnd"/>
+      <w:r>
+        <w:rPr>
+          <w:rFonts w:ascii="Arial" w:hAnsi="Arial" w:cs="Arial"/>
+          <w:sz w:val="28"/>
+          <w:szCs w:val="28"/>
+        </w:rPr>
+        <w:t>.</w:t>
       </w:r>
     </w:p>
     <w:p>
@@ -1704,7 +1944,25 @@
           <w:sz w:val="28"/>
           <w:szCs w:val="28"/>
         </w:rPr>
-        <w:t>Position the cursor on an enemy and right click the mouse to fire the mighty arrow. The strength of the arrow is dependent on the shooting rate of the hydrobot.</w:t>
+        <w:t xml:space="preserve">Position the cursor on an enemy and right click the mouse to fire the mighty arrow. The strength of the arrow is dependent on the shooting rate of the </w:t>
+      </w:r>
+      <w:proofErr w:type="spellStart"/>
+      <w:r>
+        <w:rPr>
+          <w:rFonts w:ascii="Arial" w:hAnsi="Arial" w:cs="Arial"/>
+          <w:sz w:val="28"/>
+          <w:szCs w:val="28"/>
+        </w:rPr>
+        <w:t>hydrobot</w:t>
+      </w:r>
+      <w:proofErr w:type="spellEnd"/>
+      <w:r>
+        <w:rPr>
+          <w:rFonts w:ascii="Arial" w:hAnsi="Arial" w:cs="Arial"/>
+          <w:sz w:val="28"/>
+          <w:szCs w:val="28"/>
+        </w:rPr>
+        <w:t>.</w:t>
       </w:r>
     </w:p>
     <w:p>
@@ -1747,7 +2005,25 @@
           <w:sz w:val="28"/>
           <w:szCs w:val="28"/>
         </w:rPr>
-        <w:t xml:space="preserve">Right click the mouse to use the hammer. The screen will shake with its power and all enemies surrounding the hydrobot </w:t>
+        <w:t xml:space="preserve">Right click the mouse to use the hammer. The screen will shake with its power and all enemies surrounding the </w:t>
+      </w:r>
+      <w:proofErr w:type="spellStart"/>
+      <w:r>
+        <w:rPr>
+          <w:rFonts w:ascii="Arial" w:hAnsi="Arial" w:cs="Arial"/>
+          <w:sz w:val="28"/>
+          <w:szCs w:val="28"/>
+        </w:rPr>
+        <w:t>hydrobot</w:t>
+      </w:r>
+      <w:proofErr w:type="spellEnd"/>
+      <w:r>
+        <w:rPr>
+          <w:rFonts w:ascii="Arial" w:hAnsi="Arial" w:cs="Arial"/>
+          <w:sz w:val="28"/>
+          <w:szCs w:val="28"/>
+        </w:rPr>
+        <w:t xml:space="preserve"> </w:t>
       </w:r>
       <w:r>
         <w:rPr>
@@ -1763,7 +2039,25 @@
           <w:sz w:val="28"/>
           <w:szCs w:val="28"/>
         </w:rPr>
-        <w:t>. The strength of the hammer is dependent on the bullet strength of the hydrobot.</w:t>
+        <w:t xml:space="preserve">. The strength of the hammer is dependent on the bullet strength of the </w:t>
+      </w:r>
+      <w:proofErr w:type="spellStart"/>
+      <w:r>
+        <w:rPr>
+          <w:rFonts w:ascii="Arial" w:hAnsi="Arial" w:cs="Arial"/>
+          <w:sz w:val="28"/>
+          <w:szCs w:val="28"/>
+        </w:rPr>
+        <w:t>hydrobot</w:t>
+      </w:r>
+      <w:proofErr w:type="spellEnd"/>
+      <w:r>
+        <w:rPr>
+          <w:rFonts w:ascii="Arial" w:hAnsi="Arial" w:cs="Arial"/>
+          <w:sz w:val="28"/>
+          <w:szCs w:val="28"/>
+        </w:rPr>
+        <w:t>.</w:t>
       </w:r>
     </w:p>
     <w:p>
@@ -1910,7 +2204,25 @@
           <w:sz w:val="28"/>
           <w:szCs w:val="28"/>
         </w:rPr>
-        <w:t>Position the cursor on an enemy and right click the mouse. The enemy will be hypnotized and attack other enemies. However, the hydrobot cannot teleport it while it is hypnotized. The effect is temporary.</w:t>
+        <w:t xml:space="preserve">Position the cursor on an enemy and right click the mouse. The enemy will be hypnotized and attack other enemies. However, the </w:t>
+      </w:r>
+      <w:proofErr w:type="spellStart"/>
+      <w:r>
+        <w:rPr>
+          <w:rFonts w:ascii="Arial" w:hAnsi="Arial" w:cs="Arial"/>
+          <w:sz w:val="28"/>
+          <w:szCs w:val="28"/>
+        </w:rPr>
+        <w:t>hydrobot</w:t>
+      </w:r>
+      <w:proofErr w:type="spellEnd"/>
+      <w:r>
+        <w:rPr>
+          <w:rFonts w:ascii="Arial" w:hAnsi="Arial" w:cs="Arial"/>
+          <w:sz w:val="28"/>
+          <w:szCs w:val="28"/>
+        </w:rPr>
+        <w:t xml:space="preserve"> cannot teleport it while it is hypnotized. The effect is temporary.</w:t>
       </w:r>
     </w:p>
     <w:p>
@@ -2172,7 +2484,43 @@
           <w:sz w:val="28"/>
           <w:szCs w:val="28"/>
         </w:rPr>
-        <w:t xml:space="preserve">An experience bar is placed on the bottom of the screen. Every action in the game adds experience points to the hydrobot. Having enough experience point results in leveling up to the next experience level. On reaching the next level, 5 points are given to the hydrobot. These points can be used to increase speed, shooting rate, bullet strength and hit points. </w:t>
+        <w:t xml:space="preserve">An experience bar is placed on the bottom of the screen. Every action in the game adds experience points to the </w:t>
+      </w:r>
+      <w:proofErr w:type="spellStart"/>
+      <w:r>
+        <w:rPr>
+          <w:rFonts w:ascii="Arial" w:hAnsi="Arial" w:cs="Arial"/>
+          <w:sz w:val="28"/>
+          <w:szCs w:val="28"/>
+        </w:rPr>
+        <w:t>hydrobot</w:t>
+      </w:r>
+      <w:proofErr w:type="spellEnd"/>
+      <w:r>
+        <w:rPr>
+          <w:rFonts w:ascii="Arial" w:hAnsi="Arial" w:cs="Arial"/>
+          <w:sz w:val="28"/>
+          <w:szCs w:val="28"/>
+        </w:rPr>
+        <w:t xml:space="preserve">. Having enough experience point results in leveling up to the next experience level. On reaching the next level, 5 points are given to the </w:t>
+      </w:r>
+      <w:proofErr w:type="spellStart"/>
+      <w:r>
+        <w:rPr>
+          <w:rFonts w:ascii="Arial" w:hAnsi="Arial" w:cs="Arial"/>
+          <w:sz w:val="28"/>
+          <w:szCs w:val="28"/>
+        </w:rPr>
+        <w:t>hydrobot</w:t>
+      </w:r>
+      <w:proofErr w:type="spellEnd"/>
+      <w:r>
+        <w:rPr>
+          <w:rFonts w:ascii="Arial" w:hAnsi="Arial" w:cs="Arial"/>
+          <w:sz w:val="28"/>
+          <w:szCs w:val="28"/>
+        </w:rPr>
+        <w:t xml:space="preserve">. These points can be used to increase speed, shooting rate, bullet strength and hit points. </w:t>
       </w:r>
       <w:r>
         <w:rPr>
@@ -2350,7 +2698,7 @@
                     </pic:cNvPicPr>
                   </pic:nvPicPr>
                   <pic:blipFill>
-                    <a:blip r:embed="rId5" cstate="print"/>
+                    <a:blip r:embed="rId7" cstate="print"/>
                     <a:srcRect/>
                     <a:stretch>
                       <a:fillRect/>
@@ -2455,15 +2803,33 @@
           <w:sz w:val="28"/>
           <w:szCs w:val="28"/>
         </w:rPr>
-        <w:t>Click on the</w:t>
-      </w:r>
-      <w:r>
-        <w:rPr>
-          <w:rFonts w:ascii="Arial" w:hAnsi="Arial" w:cs="Arial"/>
-          <w:sz w:val="28"/>
-          <w:szCs w:val="28"/>
-        </w:rPr>
-        <w:t xml:space="preserve"> ‘t’ icon </w:t>
+        <w:t xml:space="preserve">Click on </w:t>
+      </w:r>
+      <w:proofErr w:type="gramStart"/>
+      <w:r>
+        <w:rPr>
+          <w:rFonts w:ascii="Arial" w:hAnsi="Arial" w:cs="Arial"/>
+          <w:sz w:val="28"/>
+          <w:szCs w:val="28"/>
+        </w:rPr>
+        <w:t>the</w:t>
+      </w:r>
+      <w:r>
+        <w:rPr>
+          <w:rFonts w:ascii="Arial" w:hAnsi="Arial" w:cs="Arial"/>
+          <w:sz w:val="28"/>
+          <w:szCs w:val="28"/>
+        </w:rPr>
+        <w:t xml:space="preserve"> ‘t’</w:t>
+      </w:r>
+      <w:proofErr w:type="gramEnd"/>
+      <w:r>
+        <w:rPr>
+          <w:rFonts w:ascii="Arial" w:hAnsi="Arial" w:cs="Arial"/>
+          <w:sz w:val="28"/>
+          <w:szCs w:val="28"/>
+        </w:rPr>
+        <w:t xml:space="preserve"> icon </w:t>
       </w:r>
       <w:r>
         <w:rPr>
@@ -2490,7 +2856,7 @@
                     </pic:cNvPicPr>
                   </pic:nvPicPr>
                   <pic:blipFill>
-                    <a:blip r:embed="rId6" cstate="print"/>
+                    <a:blip r:embed="rId8" cstate="print"/>
                     <a:srcRect/>
                     <a:stretch>
                       <a:fillRect/>
@@ -2775,8 +3141,18 @@
           <w:sz w:val="28"/>
           <w:szCs w:val="28"/>
         </w:rPr>
-        <w:t xml:space="preserve"> Pressing ‘Esc’ can also pause</w:t>
-      </w:r>
+        <w:t xml:space="preserve"> Pressing ‘Esc’ can also </w:t>
+      </w:r>
+      <w:proofErr w:type="gramStart"/>
+      <w:r>
+        <w:rPr>
+          <w:rFonts w:ascii="Arial" w:hAnsi="Arial" w:cs="Arial"/>
+          <w:sz w:val="28"/>
+          <w:szCs w:val="28"/>
+        </w:rPr>
+        <w:t>pause</w:t>
+      </w:r>
+      <w:proofErr w:type="gramEnd"/>
       <w:r>
         <w:rPr>
           <w:rFonts w:ascii="Arial" w:hAnsi="Arial" w:cs="Arial"/>
@@ -2971,6 +3347,51 @@
     </w:sectPr>
   </w:body>
 </w:document>
+</file>
+
+<file path=word/comments.xml><?xml version="1.0" encoding="utf-8"?>
+<w:comments xmlns:ve="http://schemas.openxmlformats.org/markup-compatibility/2006" xmlns:o="urn:schemas-microsoft-com:office:office" xmlns:r="http://schemas.openxmlformats.org/officeDocument/2006/relationships" xmlns:m="http://schemas.openxmlformats.org/officeDocument/2006/math" xmlns:v="urn:schemas-microsoft-com:vml" xmlns:wp="http://schemas.openxmlformats.org/drawingml/2006/wordprocessingDrawing" xmlns:w10="urn:schemas-microsoft-com:office:word" xmlns:w="http://schemas.openxmlformats.org/wordprocessingml/2006/main" xmlns:wne="http://schemas.microsoft.com/office/word/2006/wordml">
+  <w:comment w:id="0" w:author="Devil" w:date="2011-11-13T17:40:00Z" w:initials="D">
+    <w:p>
+      <w:pPr>
+        <w:pStyle w:val="CommentText"/>
+      </w:pPr>
+      <w:r>
+        <w:rPr>
+          <w:rStyle w:val="CommentReference"/>
+        </w:rPr>
+        <w:annotationRef/>
+      </w:r>
+      <w:r>
+        <w:t>“</w:t>
+      </w:r>
+      <w:proofErr w:type="spellStart"/>
+      <w:r>
+        <w:t>Hydrobot</w:t>
+      </w:r>
+      <w:proofErr w:type="spellEnd"/>
+      <w:r>
+        <w:t xml:space="preserve"> Adventure”</w:t>
+      </w:r>
+    </w:p>
+  </w:comment>
+  <w:comment w:id="1" w:author="Devil" w:date="2011-11-13T17:46:00Z" w:initials="D">
+    <w:p>
+      <w:pPr>
+        <w:pStyle w:val="CommentText"/>
+      </w:pPr>
+      <w:r>
+        <w:rPr>
+          <w:rStyle w:val="CommentReference"/>
+        </w:rPr>
+        <w:annotationRef/>
+      </w:r>
+      <w:r>
+        <w:t>Is it “dash”?</w:t>
+      </w:r>
+    </w:p>
+  </w:comment>
+</w:comments>
 </file>
 
 <file path=word/numbering.xml><?xml version="1.0" encoding="utf-8"?>
@@ -3657,6 +4078,72 @@
       <w:rFonts w:ascii="Tahoma" w:hAnsi="Tahoma" w:cs="Tahoma"/>
       <w:sz w:val="16"/>
       <w:szCs w:val="16"/>
+    </w:rPr>
+  </w:style>
+  <w:style w:type="character" w:styleId="CommentReference">
+    <w:name w:val="annotation reference"/>
+    <w:basedOn w:val="DefaultParagraphFont"/>
+    <w:uiPriority w:val="99"/>
+    <w:semiHidden/>
+    <w:unhideWhenUsed/>
+    <w:rsid w:val="00D95ADD"/>
+    <w:rPr>
+      <w:sz w:val="16"/>
+      <w:szCs w:val="16"/>
+    </w:rPr>
+  </w:style>
+  <w:style w:type="paragraph" w:styleId="CommentText">
+    <w:name w:val="annotation text"/>
+    <w:basedOn w:val="Normal"/>
+    <w:link w:val="CommentTextChar"/>
+    <w:uiPriority w:val="99"/>
+    <w:semiHidden/>
+    <w:unhideWhenUsed/>
+    <w:rsid w:val="00D95ADD"/>
+    <w:pPr>
+      <w:spacing w:line="240" w:lineRule="auto"/>
+    </w:pPr>
+    <w:rPr>
+      <w:sz w:val="20"/>
+      <w:szCs w:val="20"/>
+    </w:rPr>
+  </w:style>
+  <w:style w:type="character" w:customStyle="1" w:styleId="CommentTextChar">
+    <w:name w:val="Comment Text Char"/>
+    <w:basedOn w:val="DefaultParagraphFont"/>
+    <w:link w:val="CommentText"/>
+    <w:uiPriority w:val="99"/>
+    <w:semiHidden/>
+    <w:rsid w:val="00D95ADD"/>
+    <w:rPr>
+      <w:sz w:val="20"/>
+      <w:szCs w:val="20"/>
+    </w:rPr>
+  </w:style>
+  <w:style w:type="paragraph" w:styleId="CommentSubject">
+    <w:name w:val="annotation subject"/>
+    <w:basedOn w:val="CommentText"/>
+    <w:next w:val="CommentText"/>
+    <w:link w:val="CommentSubjectChar"/>
+    <w:uiPriority w:val="99"/>
+    <w:semiHidden/>
+    <w:unhideWhenUsed/>
+    <w:rsid w:val="00D95ADD"/>
+    <w:rPr>
+      <w:b/>
+      <w:bCs/>
+    </w:rPr>
+  </w:style>
+  <w:style w:type="character" w:customStyle="1" w:styleId="CommentSubjectChar">
+    <w:name w:val="Comment Subject Char"/>
+    <w:basedOn w:val="CommentTextChar"/>
+    <w:link w:val="CommentSubject"/>
+    <w:uiPriority w:val="99"/>
+    <w:semiHidden/>
+    <w:rsid w:val="00D95ADD"/>
+    <w:rPr>
+      <w:b/>
+      <w:bCs/>
     </w:rPr>
   </w:style>
 </w:styles>
@@ -3943,4 +4430,16 @@
   <a:objectDefaults/>
   <a:extraClrSchemeLst/>
 </a:theme>
+</file>
+
+<file path=customXml/item1.xml><?xml version="1.0" encoding="utf-8"?>
+<b:Sources xmlns:b="http://schemas.openxmlformats.org/officeDocument/2006/bibliography" xmlns="http://schemas.openxmlformats.org/officeDocument/2006/bibliography" SelectedStyle="\APA.XSL" StyleName="APA"/>
+</file>
+
+<file path=customXml/itemProps1.xml><?xml version="1.0" encoding="utf-8"?>
+<ds:datastoreItem xmlns:ds="http://schemas.openxmlformats.org/officeDocument/2006/customXml" ds:itemID="{08F4D7A2-CBF7-4EEF-B27A-71AA2ED49D1E}">
+  <ds:schemaRefs>
+    <ds:schemaRef ds:uri="http://schemas.openxmlformats.org/officeDocument/2006/bibliography"/>
+  </ds:schemaRefs>
+</ds:datastoreItem>
 </file>
</xml_diff>

<commit_message>
Hien: incoporated Khoa's comments into the documents
</commit_message>
<xml_diff>
--- a/Game Instruction.docx
+++ b/Game Instruction.docx
@@ -61,39 +61,21 @@
         </w:rPr>
         <w:t xml:space="preserve">This document provides detailed instructions on how to play the </w:t>
       </w:r>
-      <w:commentRangeStart w:id="0"/>
-      <w:proofErr w:type="spellStart"/>
-      <w:r>
-        <w:rPr>
-          <w:rFonts w:ascii="Arial" w:hAnsi="Arial" w:cs="Arial"/>
-          <w:sz w:val="28"/>
-          <w:szCs w:val="28"/>
-        </w:rPr>
-        <w:t>hydrobot</w:t>
-      </w:r>
-      <w:proofErr w:type="spellEnd"/>
-      <w:r>
-        <w:rPr>
-          <w:rFonts w:ascii="Arial" w:hAnsi="Arial" w:cs="Arial"/>
-          <w:sz w:val="28"/>
-          <w:szCs w:val="28"/>
-        </w:rPr>
-        <w:t xml:space="preserve"> adventure </w:t>
-      </w:r>
-      <w:commentRangeEnd w:id="0"/>
-      <w:r>
-        <w:rPr>
-          <w:rStyle w:val="CommentReference"/>
-        </w:rPr>
-        <w:commentReference w:id="0"/>
-      </w:r>
-      <w:r>
-        <w:rPr>
-          <w:rFonts w:ascii="Arial" w:hAnsi="Arial" w:cs="Arial"/>
-          <w:sz w:val="28"/>
-          <w:szCs w:val="28"/>
-        </w:rPr>
-        <w:t xml:space="preserve">game. </w:t>
+      <w:r>
+        <w:rPr>
+          <w:rFonts w:ascii="Arial" w:hAnsi="Arial" w:cs="Arial"/>
+          <w:sz w:val="28"/>
+          <w:szCs w:val="28"/>
+        </w:rPr>
+        <w:t>Hydrobot Adventure</w:t>
+      </w:r>
+      <w:r>
+        <w:rPr>
+          <w:rFonts w:ascii="Arial" w:hAnsi="Arial" w:cs="Arial"/>
+          <w:sz w:val="28"/>
+          <w:szCs w:val="28"/>
+        </w:rPr>
+        <w:t xml:space="preserve"> game. </w:t>
       </w:r>
     </w:p>
     <w:p>
@@ -210,18 +192,8 @@
           <w:sz w:val="28"/>
           <w:szCs w:val="28"/>
         </w:rPr>
-        <w:t xml:space="preserve">, the </w:t>
-      </w:r>
-      <w:proofErr w:type="spellStart"/>
-      <w:r>
-        <w:rPr>
-          <w:rFonts w:ascii="Arial" w:hAnsi="Arial" w:cs="Arial"/>
-          <w:sz w:val="28"/>
-          <w:szCs w:val="28"/>
-        </w:rPr>
-        <w:t>hydrobot</w:t>
-      </w:r>
-      <w:proofErr w:type="spellEnd"/>
+        <w:t>, the hydrobot</w:t>
+      </w:r>
       <w:r>
         <w:rPr>
           <w:rFonts w:ascii="Arial" w:hAnsi="Arial" w:cs="Arial"/>
@@ -321,25 +293,7 @@
           <w:sz w:val="28"/>
           <w:szCs w:val="28"/>
         </w:rPr>
-        <w:t xml:space="preserve">Position the </w:t>
-      </w:r>
-      <w:proofErr w:type="spellStart"/>
-      <w:r>
-        <w:rPr>
-          <w:rFonts w:ascii="Arial" w:hAnsi="Arial" w:cs="Arial"/>
-          <w:sz w:val="28"/>
-          <w:szCs w:val="28"/>
-        </w:rPr>
-        <w:t>hydrobot</w:t>
-      </w:r>
-      <w:proofErr w:type="spellEnd"/>
-      <w:r>
-        <w:rPr>
-          <w:rFonts w:ascii="Arial" w:hAnsi="Arial" w:cs="Arial"/>
-          <w:sz w:val="28"/>
-          <w:szCs w:val="28"/>
-        </w:rPr>
-        <w:t xml:space="preserve"> on top on the trash, and p</w:t>
+        <w:t>Position the hydrobot on top on the trash, and p</w:t>
       </w:r>
       <w:r>
         <w:rPr>
@@ -442,23 +396,13 @@
           <w:szCs w:val="28"/>
         </w:rPr>
       </w:pPr>
-      <w:proofErr w:type="gramStart"/>
-      <w:r>
-        <w:rPr>
-          <w:rFonts w:ascii="Arial" w:hAnsi="Arial" w:cs="Arial"/>
-          <w:sz w:val="28"/>
-          <w:szCs w:val="28"/>
-        </w:rPr>
-        <w:t>Press ‘x’ to drop a seed.</w:t>
-      </w:r>
-      <w:proofErr w:type="gramEnd"/>
-      <w:r>
-        <w:rPr>
-          <w:rFonts w:ascii="Arial" w:hAnsi="Arial" w:cs="Arial"/>
-          <w:sz w:val="28"/>
-          <w:szCs w:val="28"/>
-        </w:rPr>
-        <w:t xml:space="preserve"> You will </w:t>
+      <w:r>
+        <w:rPr>
+          <w:rFonts w:ascii="Arial" w:hAnsi="Arial" w:cs="Arial"/>
+          <w:sz w:val="28"/>
+          <w:szCs w:val="28"/>
+        </w:rPr>
+        <w:t xml:space="preserve">Press ‘x’ to drop a seed. You will </w:t>
       </w:r>
       <w:r>
         <w:rPr>
@@ -647,25 +591,7 @@
           <w:sz w:val="28"/>
           <w:szCs w:val="28"/>
         </w:rPr>
-        <w:t xml:space="preserve">Position the </w:t>
-      </w:r>
-      <w:proofErr w:type="spellStart"/>
-      <w:r>
-        <w:rPr>
-          <w:rFonts w:ascii="Arial" w:hAnsi="Arial" w:cs="Arial"/>
-          <w:sz w:val="28"/>
-          <w:szCs w:val="28"/>
-        </w:rPr>
-        <w:t>hydrobot</w:t>
-      </w:r>
-      <w:proofErr w:type="spellEnd"/>
-      <w:r>
-        <w:rPr>
-          <w:rFonts w:ascii="Arial" w:hAnsi="Arial" w:cs="Arial"/>
-          <w:sz w:val="28"/>
-          <w:szCs w:val="28"/>
-        </w:rPr>
-        <w:t xml:space="preserve"> on top of</w:t>
+        <w:t>Position the hydrobot on top of</w:t>
       </w:r>
       <w:r>
         <w:rPr>
@@ -838,25 +764,7 @@
           <w:sz w:val="28"/>
           <w:szCs w:val="28"/>
         </w:rPr>
-        <w:t xml:space="preserve">The animal’s health can be seen on a health-bar on top of the screen, when the cursor is on it. Since the </w:t>
-      </w:r>
-      <w:proofErr w:type="spellStart"/>
-      <w:r>
-        <w:rPr>
-          <w:rFonts w:ascii="Arial" w:hAnsi="Arial" w:cs="Arial"/>
-          <w:sz w:val="28"/>
-          <w:szCs w:val="28"/>
-        </w:rPr>
-        <w:t>hydrobot</w:t>
-      </w:r>
-      <w:proofErr w:type="spellEnd"/>
-      <w:r>
-        <w:rPr>
-          <w:rFonts w:ascii="Arial" w:hAnsi="Arial" w:cs="Arial"/>
-          <w:sz w:val="28"/>
-          <w:szCs w:val="28"/>
-        </w:rPr>
-        <w:t xml:space="preserve"> can understand fish language, you will see some text below the health-bar.</w:t>
+        <w:t>The animal’s health can be seen on a health-bar on top of the screen, when the cursor is on it. Since the hydrobot can understand fish language, you will see some text below the health-bar.</w:t>
       </w:r>
       <w:r>
         <w:rPr>
@@ -1366,43 +1274,7 @@
           <w:sz w:val="28"/>
           <w:szCs w:val="28"/>
         </w:rPr>
-        <w:t xml:space="preserve">Position the </w:t>
-      </w:r>
-      <w:proofErr w:type="spellStart"/>
-      <w:r>
-        <w:rPr>
-          <w:rFonts w:ascii="Arial" w:hAnsi="Arial" w:cs="Arial"/>
-          <w:sz w:val="28"/>
-          <w:szCs w:val="28"/>
-        </w:rPr>
-        <w:t>hydrobot</w:t>
-      </w:r>
-      <w:proofErr w:type="spellEnd"/>
-      <w:r>
-        <w:rPr>
-          <w:rFonts w:ascii="Arial" w:hAnsi="Arial" w:cs="Arial"/>
-          <w:sz w:val="28"/>
-          <w:szCs w:val="28"/>
-        </w:rPr>
-        <w:t xml:space="preserve"> on top of a shipwreck and double click the mouse. The screen will change and you will find the </w:t>
-      </w:r>
-      <w:proofErr w:type="spellStart"/>
-      <w:r>
-        <w:rPr>
-          <w:rFonts w:ascii="Arial" w:hAnsi="Arial" w:cs="Arial"/>
-          <w:sz w:val="28"/>
-          <w:szCs w:val="28"/>
-        </w:rPr>
-        <w:t>hydrobot</w:t>
-      </w:r>
-      <w:proofErr w:type="spellEnd"/>
-      <w:r>
-        <w:rPr>
-          <w:rFonts w:ascii="Arial" w:hAnsi="Arial" w:cs="Arial"/>
-          <w:sz w:val="28"/>
-          <w:szCs w:val="28"/>
-        </w:rPr>
-        <w:t xml:space="preserve"> inside a narrow dingy shipwreck.</w:t>
+        <w:t>Position the hydrobot on top of a shipwreck and double click the mouse. The screen will change and you will find the hydrobot inside a narrow dingy shipwreck.</w:t>
       </w:r>
     </w:p>
     <w:p>
@@ -1464,43 +1336,7 @@
           <w:sz w:val="28"/>
           <w:szCs w:val="28"/>
         </w:rPr>
-        <w:t xml:space="preserve">Position the </w:t>
-      </w:r>
-      <w:proofErr w:type="spellStart"/>
-      <w:r>
-        <w:rPr>
-          <w:rFonts w:ascii="Arial" w:hAnsi="Arial" w:cs="Arial"/>
-          <w:sz w:val="28"/>
-          <w:szCs w:val="28"/>
-        </w:rPr>
-        <w:t>hydrobot</w:t>
-      </w:r>
-      <w:proofErr w:type="spellEnd"/>
-      <w:r>
-        <w:rPr>
-          <w:rFonts w:ascii="Arial" w:hAnsi="Arial" w:cs="Arial"/>
-          <w:sz w:val="28"/>
-          <w:szCs w:val="28"/>
-        </w:rPr>
-        <w:t xml:space="preserve"> on top of a treasure chest and double click to open it. If the chest contains an old painting, the painting will be displayed. If it contains a relic, the skill associated with the relic will be added to the </w:t>
-      </w:r>
-      <w:proofErr w:type="spellStart"/>
-      <w:r>
-        <w:rPr>
-          <w:rFonts w:ascii="Arial" w:hAnsi="Arial" w:cs="Arial"/>
-          <w:sz w:val="28"/>
-          <w:szCs w:val="28"/>
-        </w:rPr>
-        <w:t>hydrobot’s</w:t>
-      </w:r>
-      <w:proofErr w:type="spellEnd"/>
-      <w:r>
-        <w:rPr>
-          <w:rFonts w:ascii="Arial" w:hAnsi="Arial" w:cs="Arial"/>
-          <w:sz w:val="28"/>
-          <w:szCs w:val="28"/>
-        </w:rPr>
-        <w:t xml:space="preserve"> skill set. Pressing ‘</w:t>
+        <w:t>Position the hydrobot on top of a treasure chest and double click to open it. If the chest contains an old painting, the painting will be displayed. If it contains a relic, the skill associated with the relic will be added to the hydrobot’s skill set. Pressing ‘</w:t>
       </w:r>
       <w:r>
         <w:rPr>
@@ -1731,25 +1567,7 @@
           <w:sz w:val="28"/>
           <w:szCs w:val="28"/>
         </w:rPr>
-        <w:t xml:space="preserve"> Every skill usage reduces the </w:t>
-      </w:r>
-      <w:proofErr w:type="spellStart"/>
-      <w:r>
-        <w:rPr>
-          <w:rFonts w:ascii="Arial" w:hAnsi="Arial" w:cs="Arial"/>
-          <w:sz w:val="28"/>
-          <w:szCs w:val="28"/>
-        </w:rPr>
-        <w:t>hydrobot’s</w:t>
-      </w:r>
-      <w:proofErr w:type="spellEnd"/>
-      <w:r>
-        <w:rPr>
-          <w:rFonts w:ascii="Arial" w:hAnsi="Arial" w:cs="Arial"/>
-          <w:sz w:val="28"/>
-          <w:szCs w:val="28"/>
-        </w:rPr>
-        <w:t xml:space="preserve"> health.</w:t>
+        <w:t xml:space="preserve"> Every skill usage reduces the hydrobot’s health.</w:t>
       </w:r>
       <w:r>
         <w:rPr>
@@ -1811,31 +1629,7 @@
           <w:sz w:val="28"/>
           <w:szCs w:val="28"/>
         </w:rPr>
-        <w:t xml:space="preserve">Right click the mouse to </w:t>
-      </w:r>
-      <w:commentRangeStart w:id="1"/>
-      <w:r>
-        <w:rPr>
-          <w:rFonts w:ascii="Arial" w:hAnsi="Arial" w:cs="Arial"/>
-          <w:sz w:val="28"/>
-          <w:szCs w:val="28"/>
-        </w:rPr>
-        <w:t xml:space="preserve">dart </w:t>
-      </w:r>
-      <w:commentRangeEnd w:id="1"/>
-      <w:r>
-        <w:rPr>
-          <w:rStyle w:val="CommentReference"/>
-        </w:rPr>
-        <w:commentReference w:id="1"/>
-      </w:r>
-      <w:r>
-        <w:rPr>
-          <w:rFonts w:ascii="Arial" w:hAnsi="Arial" w:cs="Arial"/>
-          <w:sz w:val="28"/>
-          <w:szCs w:val="28"/>
-        </w:rPr>
-        <w:t xml:space="preserve">towards the cursor. All enemies </w:t>
+        <w:t xml:space="preserve">Right click the mouse to dart towards the cursor. All enemies </w:t>
       </w:r>
       <w:r>
         <w:rPr>
@@ -1883,25 +1677,7 @@
           <w:sz w:val="28"/>
           <w:szCs w:val="28"/>
         </w:rPr>
-        <w:t xml:space="preserve"> The strength of the sandal is dependent on the speed of the </w:t>
-      </w:r>
-      <w:proofErr w:type="spellStart"/>
-      <w:r>
-        <w:rPr>
-          <w:rFonts w:ascii="Arial" w:hAnsi="Arial" w:cs="Arial"/>
-          <w:sz w:val="28"/>
-          <w:szCs w:val="28"/>
-        </w:rPr>
-        <w:t>hydrobot</w:t>
-      </w:r>
-      <w:proofErr w:type="spellEnd"/>
-      <w:r>
-        <w:rPr>
-          <w:rFonts w:ascii="Arial" w:hAnsi="Arial" w:cs="Arial"/>
-          <w:sz w:val="28"/>
-          <w:szCs w:val="28"/>
-        </w:rPr>
-        <w:t>.</w:t>
+        <w:t xml:space="preserve"> The strength of the sandal is dependent on the speed of the hydrobot.</w:t>
       </w:r>
     </w:p>
     <w:p>
@@ -1944,25 +1720,7 @@
           <w:sz w:val="28"/>
           <w:szCs w:val="28"/>
         </w:rPr>
-        <w:t xml:space="preserve">Position the cursor on an enemy and right click the mouse to fire the mighty arrow. The strength of the arrow is dependent on the shooting rate of the </w:t>
-      </w:r>
-      <w:proofErr w:type="spellStart"/>
-      <w:r>
-        <w:rPr>
-          <w:rFonts w:ascii="Arial" w:hAnsi="Arial" w:cs="Arial"/>
-          <w:sz w:val="28"/>
-          <w:szCs w:val="28"/>
-        </w:rPr>
-        <w:t>hydrobot</w:t>
-      </w:r>
-      <w:proofErr w:type="spellEnd"/>
-      <w:r>
-        <w:rPr>
-          <w:rFonts w:ascii="Arial" w:hAnsi="Arial" w:cs="Arial"/>
-          <w:sz w:val="28"/>
-          <w:szCs w:val="28"/>
-        </w:rPr>
-        <w:t>.</w:t>
+        <w:t>Position the cursor on an enemy and right click the mouse to fire the mighty arrow. The strength of the arrow is dependent on the shooting rate of the hydrobot.</w:t>
       </w:r>
     </w:p>
     <w:p>
@@ -2005,25 +1763,7 @@
           <w:sz w:val="28"/>
           <w:szCs w:val="28"/>
         </w:rPr>
-        <w:t xml:space="preserve">Right click the mouse to use the hammer. The screen will shake with its power and all enemies surrounding the </w:t>
-      </w:r>
-      <w:proofErr w:type="spellStart"/>
-      <w:r>
-        <w:rPr>
-          <w:rFonts w:ascii="Arial" w:hAnsi="Arial" w:cs="Arial"/>
-          <w:sz w:val="28"/>
-          <w:szCs w:val="28"/>
-        </w:rPr>
-        <w:t>hydrobot</w:t>
-      </w:r>
-      <w:proofErr w:type="spellEnd"/>
-      <w:r>
-        <w:rPr>
-          <w:rFonts w:ascii="Arial" w:hAnsi="Arial" w:cs="Arial"/>
-          <w:sz w:val="28"/>
-          <w:szCs w:val="28"/>
-        </w:rPr>
-        <w:t xml:space="preserve"> </w:t>
+        <w:t xml:space="preserve">Right click the mouse to use the hammer. The screen will shake with its power and all enemies surrounding the hydrobot </w:t>
       </w:r>
       <w:r>
         <w:rPr>
@@ -2039,25 +1779,7 @@
           <w:sz w:val="28"/>
           <w:szCs w:val="28"/>
         </w:rPr>
-        <w:t xml:space="preserve">. The strength of the hammer is dependent on the bullet strength of the </w:t>
-      </w:r>
-      <w:proofErr w:type="spellStart"/>
-      <w:r>
-        <w:rPr>
-          <w:rFonts w:ascii="Arial" w:hAnsi="Arial" w:cs="Arial"/>
-          <w:sz w:val="28"/>
-          <w:szCs w:val="28"/>
-        </w:rPr>
-        <w:t>hydrobot</w:t>
-      </w:r>
-      <w:proofErr w:type="spellEnd"/>
-      <w:r>
-        <w:rPr>
-          <w:rFonts w:ascii="Arial" w:hAnsi="Arial" w:cs="Arial"/>
-          <w:sz w:val="28"/>
-          <w:szCs w:val="28"/>
-        </w:rPr>
-        <w:t>.</w:t>
+        <w:t>. The strength of the hammer is dependent on the bullet strength of the hydrobot.</w:t>
       </w:r>
     </w:p>
     <w:p>
@@ -2204,25 +1926,7 @@
           <w:sz w:val="28"/>
           <w:szCs w:val="28"/>
         </w:rPr>
-        <w:t xml:space="preserve">Position the cursor on an enemy and right click the mouse. The enemy will be hypnotized and attack other enemies. However, the </w:t>
-      </w:r>
-      <w:proofErr w:type="spellStart"/>
-      <w:r>
-        <w:rPr>
-          <w:rFonts w:ascii="Arial" w:hAnsi="Arial" w:cs="Arial"/>
-          <w:sz w:val="28"/>
-          <w:szCs w:val="28"/>
-        </w:rPr>
-        <w:t>hydrobot</w:t>
-      </w:r>
-      <w:proofErr w:type="spellEnd"/>
-      <w:r>
-        <w:rPr>
-          <w:rFonts w:ascii="Arial" w:hAnsi="Arial" w:cs="Arial"/>
-          <w:sz w:val="28"/>
-          <w:szCs w:val="28"/>
-        </w:rPr>
-        <w:t xml:space="preserve"> cannot teleport it while it is hypnotized. The effect is temporary.</w:t>
+        <w:t>Position the cursor on an enemy and right click the mouse. The enemy will be hypnotized and attack other enemies. However, the hydrobot cannot teleport it while it is hypnotized. The effect is temporary.</w:t>
       </w:r>
     </w:p>
     <w:p>
@@ -2484,43 +2188,7 @@
           <w:sz w:val="28"/>
           <w:szCs w:val="28"/>
         </w:rPr>
-        <w:t xml:space="preserve">An experience bar is placed on the bottom of the screen. Every action in the game adds experience points to the </w:t>
-      </w:r>
-      <w:proofErr w:type="spellStart"/>
-      <w:r>
-        <w:rPr>
-          <w:rFonts w:ascii="Arial" w:hAnsi="Arial" w:cs="Arial"/>
-          <w:sz w:val="28"/>
-          <w:szCs w:val="28"/>
-        </w:rPr>
-        <w:t>hydrobot</w:t>
-      </w:r>
-      <w:proofErr w:type="spellEnd"/>
-      <w:r>
-        <w:rPr>
-          <w:rFonts w:ascii="Arial" w:hAnsi="Arial" w:cs="Arial"/>
-          <w:sz w:val="28"/>
-          <w:szCs w:val="28"/>
-        </w:rPr>
-        <w:t xml:space="preserve">. Having enough experience point results in leveling up to the next experience level. On reaching the next level, 5 points are given to the </w:t>
-      </w:r>
-      <w:proofErr w:type="spellStart"/>
-      <w:r>
-        <w:rPr>
-          <w:rFonts w:ascii="Arial" w:hAnsi="Arial" w:cs="Arial"/>
-          <w:sz w:val="28"/>
-          <w:szCs w:val="28"/>
-        </w:rPr>
-        <w:t>hydrobot</w:t>
-      </w:r>
-      <w:proofErr w:type="spellEnd"/>
-      <w:r>
-        <w:rPr>
-          <w:rFonts w:ascii="Arial" w:hAnsi="Arial" w:cs="Arial"/>
-          <w:sz w:val="28"/>
-          <w:szCs w:val="28"/>
-        </w:rPr>
-        <w:t xml:space="preserve">. These points can be used to increase speed, shooting rate, bullet strength and hit points. </w:t>
+        <w:t xml:space="preserve">An experience bar is placed on the bottom of the screen. Every action in the game adds experience points to the hydrobot. Having enough experience point results in leveling up to the next experience level. On reaching the next level, 5 points are given to the hydrobot. These points can be used to increase speed, shooting rate, bullet strength and hit points. </w:t>
       </w:r>
       <w:r>
         <w:rPr>
@@ -2698,7 +2366,7 @@
                     </pic:cNvPicPr>
                   </pic:nvPicPr>
                   <pic:blipFill>
-                    <a:blip r:embed="rId7" cstate="print"/>
+                    <a:blip r:embed="rId6" cstate="print"/>
                     <a:srcRect/>
                     <a:stretch>
                       <a:fillRect/>
@@ -2803,33 +2471,15 @@
           <w:sz w:val="28"/>
           <w:szCs w:val="28"/>
         </w:rPr>
-        <w:t xml:space="preserve">Click on </w:t>
-      </w:r>
-      <w:proofErr w:type="gramStart"/>
-      <w:r>
-        <w:rPr>
-          <w:rFonts w:ascii="Arial" w:hAnsi="Arial" w:cs="Arial"/>
-          <w:sz w:val="28"/>
-          <w:szCs w:val="28"/>
-        </w:rPr>
-        <w:t>the</w:t>
-      </w:r>
-      <w:r>
-        <w:rPr>
-          <w:rFonts w:ascii="Arial" w:hAnsi="Arial" w:cs="Arial"/>
-          <w:sz w:val="28"/>
-          <w:szCs w:val="28"/>
-        </w:rPr>
-        <w:t xml:space="preserve"> ‘t’</w:t>
-      </w:r>
-      <w:proofErr w:type="gramEnd"/>
-      <w:r>
-        <w:rPr>
-          <w:rFonts w:ascii="Arial" w:hAnsi="Arial" w:cs="Arial"/>
-          <w:sz w:val="28"/>
-          <w:szCs w:val="28"/>
-        </w:rPr>
-        <w:t xml:space="preserve"> icon </w:t>
+        <w:t>Click on the</w:t>
+      </w:r>
+      <w:r>
+        <w:rPr>
+          <w:rFonts w:ascii="Arial" w:hAnsi="Arial" w:cs="Arial"/>
+          <w:sz w:val="28"/>
+          <w:szCs w:val="28"/>
+        </w:rPr>
+        <w:t xml:space="preserve"> ‘t’ icon </w:t>
       </w:r>
       <w:r>
         <w:rPr>
@@ -2856,7 +2506,7 @@
                     </pic:cNvPicPr>
                   </pic:nvPicPr>
                   <pic:blipFill>
-                    <a:blip r:embed="rId8" cstate="print"/>
+                    <a:blip r:embed="rId7" cstate="print"/>
                     <a:srcRect/>
                     <a:stretch>
                       <a:fillRect/>
@@ -3141,18 +2791,8 @@
           <w:sz w:val="28"/>
           <w:szCs w:val="28"/>
         </w:rPr>
-        <w:t xml:space="preserve"> Pressing ‘Esc’ can also </w:t>
-      </w:r>
-      <w:proofErr w:type="gramStart"/>
-      <w:r>
-        <w:rPr>
-          <w:rFonts w:ascii="Arial" w:hAnsi="Arial" w:cs="Arial"/>
-          <w:sz w:val="28"/>
-          <w:szCs w:val="28"/>
-        </w:rPr>
-        <w:t>pause</w:t>
-      </w:r>
-      <w:proofErr w:type="gramEnd"/>
+        <w:t xml:space="preserve"> Pressing ‘Esc’ can also pause</w:t>
+      </w:r>
       <w:r>
         <w:rPr>
           <w:rFonts w:ascii="Arial" w:hAnsi="Arial" w:cs="Arial"/>
@@ -3347,51 +2987,6 @@
     </w:sectPr>
   </w:body>
 </w:document>
-</file>
-
-<file path=word/comments.xml><?xml version="1.0" encoding="utf-8"?>
-<w:comments xmlns:ve="http://schemas.openxmlformats.org/markup-compatibility/2006" xmlns:o="urn:schemas-microsoft-com:office:office" xmlns:r="http://schemas.openxmlformats.org/officeDocument/2006/relationships" xmlns:m="http://schemas.openxmlformats.org/officeDocument/2006/math" xmlns:v="urn:schemas-microsoft-com:vml" xmlns:wp="http://schemas.openxmlformats.org/drawingml/2006/wordprocessingDrawing" xmlns:w10="urn:schemas-microsoft-com:office:word" xmlns:w="http://schemas.openxmlformats.org/wordprocessingml/2006/main" xmlns:wne="http://schemas.microsoft.com/office/word/2006/wordml">
-  <w:comment w:id="0" w:author="Devil" w:date="2011-11-13T17:40:00Z" w:initials="D">
-    <w:p>
-      <w:pPr>
-        <w:pStyle w:val="CommentText"/>
-      </w:pPr>
-      <w:r>
-        <w:rPr>
-          <w:rStyle w:val="CommentReference"/>
-        </w:rPr>
-        <w:annotationRef/>
-      </w:r>
-      <w:r>
-        <w:t>“</w:t>
-      </w:r>
-      <w:proofErr w:type="spellStart"/>
-      <w:r>
-        <w:t>Hydrobot</w:t>
-      </w:r>
-      <w:proofErr w:type="spellEnd"/>
-      <w:r>
-        <w:t xml:space="preserve"> Adventure”</w:t>
-      </w:r>
-    </w:p>
-  </w:comment>
-  <w:comment w:id="1" w:author="Devil" w:date="2011-11-13T17:46:00Z" w:initials="D">
-    <w:p>
-      <w:pPr>
-        <w:pStyle w:val="CommentText"/>
-      </w:pPr>
-      <w:r>
-        <w:rPr>
-          <w:rStyle w:val="CommentReference"/>
-        </w:rPr>
-        <w:annotationRef/>
-      </w:r>
-      <w:r>
-        <w:t>Is it “dash”?</w:t>
-      </w:r>
-    </w:p>
-  </w:comment>
-</w:comments>
 </file>
 
 <file path=word/numbering.xml><?xml version="1.0" encoding="utf-8"?>
@@ -4437,7 +4032,7 @@
 </file>
 
 <file path=customXml/itemProps1.xml><?xml version="1.0" encoding="utf-8"?>
-<ds:datastoreItem xmlns:ds="http://schemas.openxmlformats.org/officeDocument/2006/customXml" ds:itemID="{08F4D7A2-CBF7-4EEF-B27A-71AA2ED49D1E}">
+<ds:datastoreItem xmlns:ds="http://schemas.openxmlformats.org/officeDocument/2006/customXml" ds:itemID="{DE462719-C8A7-48E2-A016-5C44F4B30331}">
   <ds:schemaRefs>
     <ds:schemaRef ds:uri="http://schemas.openxmlformats.org/officeDocument/2006/bibliography"/>
   </ds:schemaRefs>

</xml_diff>

<commit_message>
Press Alt/Enter to close painting.
</commit_message>
<xml_diff>
--- a/Game Instruction.docx
+++ b/Game Instruction.docx
@@ -1360,23 +1360,7 @@
           <w:sz w:val="28"/>
           <w:szCs w:val="28"/>
         </w:rPr>
-        <w:t>nter/</w:t>
-      </w:r>
-      <w:r>
-        <w:rPr>
-          <w:rFonts w:ascii="Arial" w:hAnsi="Arial" w:cs="Arial"/>
-          <w:sz w:val="28"/>
-          <w:szCs w:val="28"/>
-        </w:rPr>
-        <w:t>E</w:t>
-      </w:r>
-      <w:r>
-        <w:rPr>
-          <w:rFonts w:ascii="Arial" w:hAnsi="Arial" w:cs="Arial"/>
-          <w:sz w:val="28"/>
-          <w:szCs w:val="28"/>
-        </w:rPr>
-        <w:t>sc/Alt</w:t>
+        <w:t>nter/Alt</w:t>
       </w:r>
       <w:r>
         <w:rPr>
@@ -4088,7 +4072,7 @@
 </file>
 
 <file path=customXml/itemProps1.xml><?xml version="1.0" encoding="utf-8"?>
-<ds:datastoreItem xmlns:ds="http://schemas.openxmlformats.org/officeDocument/2006/customXml" ds:itemID="{051EE87F-B451-4E5F-B8EE-6C4FCEE0274E}">
+<ds:datastoreItem xmlns:ds="http://schemas.openxmlformats.org/officeDocument/2006/customXml" ds:itemID="{15CD09F3-109C-4A3C-A501-158AC9CB06F6}">
   <ds:schemaRefs>
     <ds:schemaRef ds:uri="http://schemas.openxmlformats.org/officeDocument/2006/bibliography"/>
   </ds:schemaRefs>

</xml_diff>

<commit_message>
Quiz Game: Press a/b/c/d to answer. Press enter for next qs
</commit_message>
<xml_diff>
--- a/Game Instruction.docx
+++ b/Game Instruction.docx
@@ -2695,7 +2695,39 @@
           <w:sz w:val="28"/>
           <w:szCs w:val="28"/>
         </w:rPr>
-        <w:t>Click on the button next to the answer choices to select and answer. Click on ‘NEXT’ to go to the next question.</w:t>
+        <w:t>Click on the button</w:t>
+      </w:r>
+      <w:r>
+        <w:rPr>
+          <w:rFonts w:ascii="Arial" w:hAnsi="Arial" w:cs="Arial"/>
+          <w:sz w:val="28"/>
+          <w:szCs w:val="28"/>
+        </w:rPr>
+        <w:t xml:space="preserve"> or type a/b/c/d to </w:t>
+      </w:r>
+      <w:r>
+        <w:rPr>
+          <w:rFonts w:ascii="Arial" w:hAnsi="Arial" w:cs="Arial"/>
+          <w:sz w:val="28"/>
+          <w:szCs w:val="28"/>
+        </w:rPr>
+        <w:t xml:space="preserve">answer. Click on ‘NEXT’ </w:t>
+      </w:r>
+      <w:r>
+        <w:rPr>
+          <w:rFonts w:ascii="Arial" w:hAnsi="Arial" w:cs="Arial"/>
+          <w:sz w:val="28"/>
+          <w:szCs w:val="28"/>
+        </w:rPr>
+        <w:t xml:space="preserve">or press ‘Enter’ </w:t>
+      </w:r>
+      <w:r>
+        <w:rPr>
+          <w:rFonts w:ascii="Arial" w:hAnsi="Arial" w:cs="Arial"/>
+          <w:sz w:val="28"/>
+          <w:szCs w:val="28"/>
+        </w:rPr>
+        <w:t>to go to the next question.</w:t>
       </w:r>
     </w:p>
     <w:p>
@@ -4072,7 +4104,7 @@
 </file>
 
 <file path=customXml/itemProps1.xml><?xml version="1.0" encoding="utf-8"?>
-<ds:datastoreItem xmlns:ds="http://schemas.openxmlformats.org/officeDocument/2006/customXml" ds:itemID="{15CD09F3-109C-4A3C-A501-158AC9CB06F6}">
+<ds:datastoreItem xmlns:ds="http://schemas.openxmlformats.org/officeDocument/2006/customXml" ds:itemID="{705F4453-FEED-4A10-BE99-F719FCB86B02}">
   <ds:schemaRefs>
     <ds:schemaRef ds:uri="http://schemas.openxmlformats.org/officeDocument/2006/bibliography"/>
   </ds:schemaRefs>

</xml_diff>

<commit_message>
Small change in instr. Added pdf file.
</commit_message>
<xml_diff>
--- a/Game Instruction.docx
+++ b/Game Instruction.docx
@@ -396,13 +396,23 @@
           <w:szCs w:val="28"/>
         </w:rPr>
       </w:pPr>
-      <w:r>
-        <w:rPr>
-          <w:rFonts w:ascii="Arial" w:hAnsi="Arial" w:cs="Arial"/>
-          <w:sz w:val="28"/>
-          <w:szCs w:val="28"/>
-        </w:rPr>
-        <w:t xml:space="preserve">Press ‘x’ to drop a seed. You will </w:t>
+      <w:proofErr w:type="gramStart"/>
+      <w:r>
+        <w:rPr>
+          <w:rFonts w:ascii="Arial" w:hAnsi="Arial" w:cs="Arial"/>
+          <w:sz w:val="28"/>
+          <w:szCs w:val="28"/>
+        </w:rPr>
+        <w:t>Press ‘x’ to drop a seed.</w:t>
+      </w:r>
+      <w:proofErr w:type="gramEnd"/>
+      <w:r>
+        <w:rPr>
+          <w:rFonts w:ascii="Arial" w:hAnsi="Arial" w:cs="Arial"/>
+          <w:sz w:val="28"/>
+          <w:szCs w:val="28"/>
+        </w:rPr>
+        <w:t xml:space="preserve"> You will </w:t>
       </w:r>
       <w:r>
         <w:rPr>
@@ -1338,13 +1348,23 @@
         </w:rPr>
         <w:t xml:space="preserve">Position the hydrobot on top of a treasure chest and double click to open it. If the chest contains an old painting, the painting will be displayed. If it contains a relic, the skill associated with the relic will be added to the </w:t>
       </w:r>
-      <w:r>
-        <w:rPr>
-          <w:rFonts w:ascii="Arial" w:hAnsi="Arial" w:cs="Arial"/>
-          <w:sz w:val="28"/>
-          <w:szCs w:val="28"/>
-        </w:rPr>
-        <w:t xml:space="preserve">hydrobot’s skill set. Pressing </w:t>
+      <w:proofErr w:type="spellStart"/>
+      <w:r>
+        <w:rPr>
+          <w:rFonts w:ascii="Arial" w:hAnsi="Arial" w:cs="Arial"/>
+          <w:sz w:val="28"/>
+          <w:szCs w:val="28"/>
+        </w:rPr>
+        <w:t>hydrobot’s</w:t>
+      </w:r>
+      <w:proofErr w:type="spellEnd"/>
+      <w:r>
+        <w:rPr>
+          <w:rFonts w:ascii="Arial" w:hAnsi="Arial" w:cs="Arial"/>
+          <w:sz w:val="28"/>
+          <w:szCs w:val="28"/>
+        </w:rPr>
+        <w:t xml:space="preserve"> skill set. Pressing </w:t>
       </w:r>
       <w:r>
         <w:rPr>
@@ -1567,7 +1587,25 @@
           <w:sz w:val="28"/>
           <w:szCs w:val="28"/>
         </w:rPr>
-        <w:t xml:space="preserve"> Every skill usage reduces the hydrobot’s health.</w:t>
+        <w:t xml:space="preserve"> Every skill usage reduces the </w:t>
+      </w:r>
+      <w:proofErr w:type="spellStart"/>
+      <w:r>
+        <w:rPr>
+          <w:rFonts w:ascii="Arial" w:hAnsi="Arial" w:cs="Arial"/>
+          <w:sz w:val="28"/>
+          <w:szCs w:val="28"/>
+        </w:rPr>
+        <w:t>hydrobot’s</w:t>
+      </w:r>
+      <w:proofErr w:type="spellEnd"/>
+      <w:r>
+        <w:rPr>
+          <w:rFonts w:ascii="Arial" w:hAnsi="Arial" w:cs="Arial"/>
+          <w:sz w:val="28"/>
+          <w:szCs w:val="28"/>
+        </w:rPr>
+        <w:t xml:space="preserve"> health.</w:t>
       </w:r>
       <w:r>
         <w:rPr>
@@ -2512,15 +2550,33 @@
           <w:sz w:val="28"/>
           <w:szCs w:val="28"/>
         </w:rPr>
-        <w:t>Click on the</w:t>
-      </w:r>
-      <w:r>
-        <w:rPr>
-          <w:rFonts w:ascii="Arial" w:hAnsi="Arial" w:cs="Arial"/>
-          <w:sz w:val="28"/>
-          <w:szCs w:val="28"/>
-        </w:rPr>
-        <w:t xml:space="preserve"> ‘t’ icon </w:t>
+        <w:t xml:space="preserve">Click on </w:t>
+      </w:r>
+      <w:proofErr w:type="gramStart"/>
+      <w:r>
+        <w:rPr>
+          <w:rFonts w:ascii="Arial" w:hAnsi="Arial" w:cs="Arial"/>
+          <w:sz w:val="28"/>
+          <w:szCs w:val="28"/>
+        </w:rPr>
+        <w:t>the</w:t>
+      </w:r>
+      <w:r>
+        <w:rPr>
+          <w:rFonts w:ascii="Arial" w:hAnsi="Arial" w:cs="Arial"/>
+          <w:sz w:val="28"/>
+          <w:szCs w:val="28"/>
+        </w:rPr>
+        <w:t xml:space="preserve"> ‘t’</w:t>
+      </w:r>
+      <w:proofErr w:type="gramEnd"/>
+      <w:r>
+        <w:rPr>
+          <w:rFonts w:ascii="Arial" w:hAnsi="Arial" w:cs="Arial"/>
+          <w:sz w:val="28"/>
+          <w:szCs w:val="28"/>
+        </w:rPr>
+        <w:t xml:space="preserve"> icon </w:t>
       </w:r>
       <w:r>
         <w:rPr>
@@ -2864,8 +2920,18 @@
           <w:sz w:val="28"/>
           <w:szCs w:val="28"/>
         </w:rPr>
-        <w:t xml:space="preserve"> Pressing ‘Esc’ can also pause</w:t>
-      </w:r>
+        <w:t xml:space="preserve"> Pressing ‘Esc’ can also </w:t>
+      </w:r>
+      <w:proofErr w:type="gramStart"/>
+      <w:r>
+        <w:rPr>
+          <w:rFonts w:ascii="Arial" w:hAnsi="Arial" w:cs="Arial"/>
+          <w:sz w:val="28"/>
+          <w:szCs w:val="28"/>
+        </w:rPr>
+        <w:t>pause</w:t>
+      </w:r>
+      <w:proofErr w:type="gramEnd"/>
       <w:r>
         <w:rPr>
           <w:rFonts w:ascii="Arial" w:hAnsi="Arial" w:cs="Arial"/>
@@ -3019,6 +3085,80 @@
         </w:rPr>
         <w:t>Press ‘Esc’ to go to the start screen. Press the down arrow to select ‘help’. Press ‘Enter’. The help screen will be displayed. Press ‘Enter’ or ‘Esc’ to go back to the start screen.</w:t>
       </w:r>
+    </w:p>
+    <w:p>
+      <w:pPr>
+        <w:pStyle w:val="ListParagraph"/>
+        <w:jc w:val="both"/>
+        <w:rPr>
+          <w:rFonts w:ascii="Arial" w:hAnsi="Arial" w:cs="Arial"/>
+          <w:sz w:val="28"/>
+          <w:szCs w:val="28"/>
+        </w:rPr>
+      </w:pPr>
+    </w:p>
+    <w:p>
+      <w:pPr>
+        <w:pStyle w:val="ListParagraph"/>
+        <w:numPr>
+          <w:ilvl w:val="0"/>
+          <w:numId w:val="2"/>
+        </w:numPr>
+        <w:rPr>
+          <w:rFonts w:ascii="Cooper Black" w:hAnsi="Cooper Black" w:cstheme="minorHAnsi"/>
+          <w:sz w:val="36"/>
+          <w:szCs w:val="24"/>
+        </w:rPr>
+      </w:pPr>
+      <w:r>
+        <w:rPr>
+          <w:rFonts w:ascii="Cooper Black" w:hAnsi="Cooper Black" w:cstheme="minorHAnsi"/>
+          <w:sz w:val="36"/>
+          <w:szCs w:val="24"/>
+        </w:rPr>
+        <w:t>Cut Scenes</w:t>
+      </w:r>
+    </w:p>
+    <w:p>
+      <w:pPr>
+        <w:pStyle w:val="ListParagraph"/>
+        <w:jc w:val="both"/>
+        <w:rPr>
+          <w:rFonts w:ascii="Arial" w:hAnsi="Arial" w:cs="Arial"/>
+          <w:sz w:val="28"/>
+          <w:szCs w:val="28"/>
+        </w:rPr>
+      </w:pPr>
+    </w:p>
+    <w:p>
+      <w:pPr>
+        <w:pStyle w:val="ListParagraph"/>
+        <w:jc w:val="both"/>
+        <w:rPr>
+          <w:rFonts w:ascii="Arial" w:hAnsi="Arial" w:cs="Arial"/>
+          <w:sz w:val="28"/>
+          <w:szCs w:val="28"/>
+        </w:rPr>
+      </w:pPr>
+      <w:r>
+        <w:rPr>
+          <w:rFonts w:ascii="Arial" w:hAnsi="Arial" w:cs="Arial"/>
+          <w:sz w:val="28"/>
+          <w:szCs w:val="28"/>
+        </w:rPr>
+        <w:t>Cut scenes are used to narrate the story of the game. Press ‘Enter’ to go to the next cut scene.</w:t>
+      </w:r>
+    </w:p>
+    <w:p>
+      <w:pPr>
+        <w:pStyle w:val="ListParagraph"/>
+        <w:jc w:val="both"/>
+        <w:rPr>
+          <w:rFonts w:ascii="Arial" w:hAnsi="Arial" w:cs="Arial"/>
+          <w:sz w:val="28"/>
+          <w:szCs w:val="28"/>
+        </w:rPr>
+      </w:pPr>
     </w:p>
     <w:p>
       <w:pPr>
@@ -4104,7 +4244,7 @@
 </file>
 
 <file path=customXml/itemProps1.xml><?xml version="1.0" encoding="utf-8"?>
-<ds:datastoreItem xmlns:ds="http://schemas.openxmlformats.org/officeDocument/2006/customXml" ds:itemID="{705F4453-FEED-4A10-BE99-F719FCB86B02}">
+<ds:datastoreItem xmlns:ds="http://schemas.openxmlformats.org/officeDocument/2006/customXml" ds:itemID="{ABC63C5D-FF0A-439E-9D48-BE9AA1801162}">
   <ds:schemaRefs>
     <ds:schemaRef ds:uri="http://schemas.openxmlformats.org/officeDocument/2006/bibliography"/>
   </ds:schemaRefs>

</xml_diff>

<commit_message>
Hien: added a little to game instruction doc
</commit_message>
<xml_diff>
--- a/Game Instruction.docx
+++ b/Game Instruction.docx
@@ -396,23 +396,13 @@
           <w:szCs w:val="28"/>
         </w:rPr>
       </w:pPr>
-      <w:proofErr w:type="gramStart"/>
-      <w:r>
-        <w:rPr>
-          <w:rFonts w:ascii="Arial" w:hAnsi="Arial" w:cs="Arial"/>
-          <w:sz w:val="28"/>
-          <w:szCs w:val="28"/>
-        </w:rPr>
-        <w:t>Press ‘x’ to drop a seed.</w:t>
-      </w:r>
-      <w:proofErr w:type="gramEnd"/>
-      <w:r>
-        <w:rPr>
-          <w:rFonts w:ascii="Arial" w:hAnsi="Arial" w:cs="Arial"/>
-          <w:sz w:val="28"/>
-          <w:szCs w:val="28"/>
-        </w:rPr>
-        <w:t xml:space="preserve"> You will </w:t>
+      <w:r>
+        <w:rPr>
+          <w:rFonts w:ascii="Arial" w:hAnsi="Arial" w:cs="Arial"/>
+          <w:sz w:val="28"/>
+          <w:szCs w:val="28"/>
+        </w:rPr>
+        <w:t xml:space="preserve">Press ‘x’ to drop a seed. You will </w:t>
       </w:r>
       <w:r>
         <w:rPr>
@@ -1348,23 +1338,13 @@
         </w:rPr>
         <w:t xml:space="preserve">Position the hydrobot on top of a treasure chest and double click to open it. If the chest contains an old painting, the painting will be displayed. If it contains a relic, the skill associated with the relic will be added to the </w:t>
       </w:r>
-      <w:proofErr w:type="spellStart"/>
-      <w:r>
-        <w:rPr>
-          <w:rFonts w:ascii="Arial" w:hAnsi="Arial" w:cs="Arial"/>
-          <w:sz w:val="28"/>
-          <w:szCs w:val="28"/>
-        </w:rPr>
-        <w:t>hydrobot’s</w:t>
-      </w:r>
-      <w:proofErr w:type="spellEnd"/>
-      <w:r>
-        <w:rPr>
-          <w:rFonts w:ascii="Arial" w:hAnsi="Arial" w:cs="Arial"/>
-          <w:sz w:val="28"/>
-          <w:szCs w:val="28"/>
-        </w:rPr>
-        <w:t xml:space="preserve"> skill set. Pressing </w:t>
+      <w:r>
+        <w:rPr>
+          <w:rFonts w:ascii="Arial" w:hAnsi="Arial" w:cs="Arial"/>
+          <w:sz w:val="28"/>
+          <w:szCs w:val="28"/>
+        </w:rPr>
+        <w:t xml:space="preserve">hydrobot’s skill set. Pressing </w:t>
       </w:r>
       <w:r>
         <w:rPr>
@@ -1587,25 +1567,7 @@
           <w:sz w:val="28"/>
           <w:szCs w:val="28"/>
         </w:rPr>
-        <w:t xml:space="preserve"> Every skill usage reduces the </w:t>
-      </w:r>
-      <w:proofErr w:type="spellStart"/>
-      <w:r>
-        <w:rPr>
-          <w:rFonts w:ascii="Arial" w:hAnsi="Arial" w:cs="Arial"/>
-          <w:sz w:val="28"/>
-          <w:szCs w:val="28"/>
-        </w:rPr>
-        <w:t>hydrobot’s</w:t>
-      </w:r>
-      <w:proofErr w:type="spellEnd"/>
-      <w:r>
-        <w:rPr>
-          <w:rFonts w:ascii="Arial" w:hAnsi="Arial" w:cs="Arial"/>
-          <w:sz w:val="28"/>
-          <w:szCs w:val="28"/>
-        </w:rPr>
-        <w:t xml:space="preserve"> health.</w:t>
+        <w:t xml:space="preserve"> Every skill usage reduces the hydrobot’s health.</w:t>
       </w:r>
       <w:r>
         <w:rPr>
@@ -1996,7 +1958,23 @@
           <w:sz w:val="28"/>
           <w:szCs w:val="28"/>
         </w:rPr>
-        <w:t>Position the cursor on an enemy and right click the mouse. The enemy will be hypnotized and attack other enemies. However, the hydrobot cannot teleport it while it is hypnotized. The effect is temporary.</w:t>
+        <w:t xml:space="preserve">Position the cursor on an enemy and right click the mouse. The enemy will be hypnotized and attack other enemies. However, the hydrobot cannot teleport it while it is hypnotized. </w:t>
+      </w:r>
+      <w:r>
+        <w:rPr>
+          <w:rFonts w:ascii="Arial" w:hAnsi="Arial" w:cs="Arial"/>
+          <w:sz w:val="28"/>
+          <w:szCs w:val="28"/>
+        </w:rPr>
+        <w:t>The duration is dependent on the hydrobot’s health point</w:t>
+      </w:r>
+      <w:r>
+        <w:rPr>
+          <w:rFonts w:ascii="Arial" w:hAnsi="Arial" w:cs="Arial"/>
+          <w:sz w:val="28"/>
+          <w:szCs w:val="28"/>
+        </w:rPr>
+        <w:t>.</w:t>
       </w:r>
     </w:p>
     <w:p>
@@ -2550,33 +2528,15 @@
           <w:sz w:val="28"/>
           <w:szCs w:val="28"/>
         </w:rPr>
-        <w:t xml:space="preserve">Click on </w:t>
-      </w:r>
-      <w:proofErr w:type="gramStart"/>
-      <w:r>
-        <w:rPr>
-          <w:rFonts w:ascii="Arial" w:hAnsi="Arial" w:cs="Arial"/>
-          <w:sz w:val="28"/>
-          <w:szCs w:val="28"/>
-        </w:rPr>
-        <w:t>the</w:t>
-      </w:r>
-      <w:r>
-        <w:rPr>
-          <w:rFonts w:ascii="Arial" w:hAnsi="Arial" w:cs="Arial"/>
-          <w:sz w:val="28"/>
-          <w:szCs w:val="28"/>
-        </w:rPr>
-        <w:t xml:space="preserve"> ‘t’</w:t>
-      </w:r>
-      <w:proofErr w:type="gramEnd"/>
-      <w:r>
-        <w:rPr>
-          <w:rFonts w:ascii="Arial" w:hAnsi="Arial" w:cs="Arial"/>
-          <w:sz w:val="28"/>
-          <w:szCs w:val="28"/>
-        </w:rPr>
-        <w:t xml:space="preserve"> icon </w:t>
+        <w:t>Click on the</w:t>
+      </w:r>
+      <w:r>
+        <w:rPr>
+          <w:rFonts w:ascii="Arial" w:hAnsi="Arial" w:cs="Arial"/>
+          <w:sz w:val="28"/>
+          <w:szCs w:val="28"/>
+        </w:rPr>
+        <w:t xml:space="preserve"> ‘t’ icon </w:t>
       </w:r>
       <w:r>
         <w:rPr>
@@ -2920,18 +2880,8 @@
           <w:sz w:val="28"/>
           <w:szCs w:val="28"/>
         </w:rPr>
-        <w:t xml:space="preserve"> Pressing ‘Esc’ can also </w:t>
-      </w:r>
-      <w:proofErr w:type="gramStart"/>
-      <w:r>
-        <w:rPr>
-          <w:rFonts w:ascii="Arial" w:hAnsi="Arial" w:cs="Arial"/>
-          <w:sz w:val="28"/>
-          <w:szCs w:val="28"/>
-        </w:rPr>
-        <w:t>pause</w:t>
-      </w:r>
-      <w:proofErr w:type="gramEnd"/>
+        <w:t xml:space="preserve"> Pressing ‘Esc’ can also pause</w:t>
+      </w:r>
       <w:r>
         <w:rPr>
           <w:rFonts w:ascii="Arial" w:hAnsi="Arial" w:cs="Arial"/>
@@ -4244,7 +4194,7 @@
 </file>
 
 <file path=customXml/itemProps1.xml><?xml version="1.0" encoding="utf-8"?>
-<ds:datastoreItem xmlns:ds="http://schemas.openxmlformats.org/officeDocument/2006/customXml" ds:itemID="{ABC63C5D-FF0A-439E-9D48-BE9AA1801162}">
+<ds:datastoreItem xmlns:ds="http://schemas.openxmlformats.org/officeDocument/2006/customXml" ds:itemID="{E8F04C5C-F2D0-45FF-824D-A76C8FA11308}">
   <ds:schemaRefs>
     <ds:schemaRef ds:uri="http://schemas.openxmlformats.org/officeDocument/2006/bibliography"/>
   </ds:schemaRefs>

</xml_diff>